<commit_message>
Update Club ex meeting notes.docx
</commit_message>
<xml_diff>
--- a/Club Ex Documentation/Club ex meeting notes.docx
+++ b/Club Ex Documentation/Club ex meeting notes.docx
@@ -48,7 +48,7 @@
       <w:pPr>
         <w:numPr>
           <w:ilvl w:val="0"/>
-          <w:numId w:val="2"/>
+          <w:numId w:val="4"/>
         </w:numPr>
         <w:ind w:left="720" w:hanging="360"/>
         <w:rPr/>
@@ -59,10 +59,42 @@
         </w:rPr>
         <w:t xml:space="preserve">Michael and Joel collaborated on the requirements document via google docs. </w:t>
       </w:r>
-      <w:r>
-        <w:rPr>
-          <w:rtl w:val="0"/>
-        </w:rPr>
+    </w:p>
+    <w:p>
+      <w:pPr>
+        <w:numPr>
+          <w:ilvl w:val="0"/>
+          <w:numId w:val="4"/>
+        </w:numPr>
+        <w:ind w:left="720" w:hanging="360"/>
+        <w:rPr/>
+      </w:pPr>
+      <w:r>
+        <w:rPr>
+          <w:rtl w:val="0"/>
+        </w:rPr>
+        <w:t xml:space="preserve">Michael added to-do’s on Kanban board in Github</w:t>
+      </w:r>
+    </w:p>
+    <w:p>
+      <w:pPr>
+        <w:rPr/>
+      </w:pPr>
+      <w:r>
+        <w:rPr>
+          <w:rtl w:val="0"/>
+        </w:rPr>
+      </w:r>
+    </w:p>
+    <w:p>
+      <w:pPr>
+        <w:rPr/>
+      </w:pPr>
+      <w:r>
+        <w:rPr>
+          <w:rtl w:val="0"/>
+        </w:rPr>
+        <w:t xml:space="preserve">16.03.2021 - Scrum Master: Joel. Attendees = Michael, Joel, Paula</w:t>
       </w:r>
     </w:p>
     <w:p>
@@ -78,28 +110,181 @@
         <w:rPr>
           <w:rtl w:val="0"/>
         </w:rPr>
-        <w:t xml:space="preserve">Michael added to-do’s on Kanban board in Github</w:t>
-      </w:r>
-    </w:p>
-    <w:p>
-      <w:pPr>
-        <w:rPr/>
-      </w:pPr>
-      <w:r>
-        <w:rPr>
-          <w:rtl w:val="0"/>
-        </w:rPr>
-      </w:r>
-    </w:p>
-    <w:p>
-      <w:pPr>
-        <w:rPr/>
-      </w:pPr>
-      <w:r>
-        <w:rPr>
-          <w:rtl w:val="0"/>
-        </w:rPr>
-        <w:t xml:space="preserve">16.03.2021 - Scrum Master: Joel. Attendees = Michael, Joel, Paula</w:t>
+        <w:t xml:space="preserve">Paula caught up on project</w:t>
+      </w:r>
+      <w:r>
+        <w:rPr>
+          <w:rtl w:val="0"/>
+        </w:rPr>
+      </w:r>
+    </w:p>
+    <w:p>
+      <w:pPr>
+        <w:numPr>
+          <w:ilvl w:val="0"/>
+          <w:numId w:val="2"/>
+        </w:numPr>
+        <w:ind w:left="720" w:hanging="360"/>
+        <w:rPr/>
+      </w:pPr>
+      <w:r>
+        <w:rPr>
+          <w:rtl w:val="0"/>
+        </w:rPr>
+        <w:t xml:space="preserve">Paula assigned to do wireframes</w:t>
+      </w:r>
+      <w:r>
+        <w:rPr>
+          <w:rtl w:val="0"/>
+        </w:rPr>
+      </w:r>
+    </w:p>
+    <w:p>
+      <w:pPr>
+        <w:numPr>
+          <w:ilvl w:val="0"/>
+          <w:numId w:val="2"/>
+        </w:numPr>
+        <w:ind w:left="720" w:hanging="360"/>
+        <w:rPr/>
+      </w:pPr>
+      <w:r>
+        <w:rPr>
+          <w:rtl w:val="0"/>
+        </w:rPr>
+        <w:t xml:space="preserve">Team will create gant chart of CPM chart</w:t>
+      </w:r>
+      <w:r>
+        <w:rPr>
+          <w:rtl w:val="0"/>
+        </w:rPr>
+      </w:r>
+    </w:p>
+    <w:p>
+      <w:pPr>
+        <w:numPr>
+          <w:ilvl w:val="0"/>
+          <w:numId w:val="2"/>
+        </w:numPr>
+        <w:ind w:left="720" w:hanging="360"/>
+        <w:rPr/>
+      </w:pPr>
+      <w:r>
+        <w:rPr>
+          <w:rtl w:val="0"/>
+        </w:rPr>
+        <w:t xml:space="preserve">Michael: creating team contract, update Kanban with To-do’s</w:t>
+      </w:r>
+      <w:r>
+        <w:rPr>
+          <w:rtl w:val="0"/>
+        </w:rPr>
+      </w:r>
+    </w:p>
+    <w:p>
+      <w:pPr>
+        <w:numPr>
+          <w:ilvl w:val="0"/>
+          <w:numId w:val="2"/>
+        </w:numPr>
+        <w:ind w:left="720" w:hanging="360"/>
+        <w:rPr/>
+      </w:pPr>
+      <w:r>
+        <w:rPr>
+          <w:rtl w:val="0"/>
+        </w:rPr>
+        <w:t xml:space="preserve">Joel: creating django project file and updating repository read-me for dev/virtual env procedures.</w:t>
+      </w:r>
+      <w:r>
+        <w:rPr>
+          <w:rtl w:val="0"/>
+        </w:rPr>
+      </w:r>
+    </w:p>
+    <w:p>
+      <w:pPr>
+        <w:numPr>
+          <w:ilvl w:val="0"/>
+          <w:numId w:val="2"/>
+        </w:numPr>
+        <w:ind w:left="720" w:hanging="360"/>
+        <w:rPr/>
+      </w:pPr>
+      <w:r>
+        <w:rPr>
+          <w:rtl w:val="0"/>
+        </w:rPr>
+        <w:t xml:space="preserve">Paula: beginning work and research on wireframes.</w:t>
+      </w:r>
+      <w:r>
+        <w:rPr>
+          <w:rtl w:val="0"/>
+        </w:rPr>
+      </w:r>
+    </w:p>
+    <w:p>
+      <w:pPr>
+        <w:rPr/>
+      </w:pPr>
+      <w:r>
+        <w:rPr>
+          <w:rtl w:val="0"/>
+        </w:rPr>
+        <w:t xml:space="preserve">17.03.2021 - Scrum Master: Joel. Attendees = Michael, Joel, Paula</w:t>
+      </w:r>
+    </w:p>
+    <w:p>
+      <w:pPr>
+        <w:numPr>
+          <w:ilvl w:val="0"/>
+          <w:numId w:val="3"/>
+        </w:numPr>
+        <w:ind w:left="720" w:hanging="360"/>
+        <w:rPr/>
+      </w:pPr>
+      <w:r>
+        <w:rPr>
+          <w:rtl w:val="0"/>
+        </w:rPr>
+        <w:t xml:space="preserve">Joel working on admin form login page</w:t>
+      </w:r>
+      <w:r>
+        <w:rPr>
+          <w:rtl w:val="0"/>
+        </w:rPr>
+      </w:r>
+    </w:p>
+    <w:p>
+      <w:pPr>
+        <w:numPr>
+          <w:ilvl w:val="0"/>
+          <w:numId w:val="3"/>
+        </w:numPr>
+        <w:ind w:left="720" w:hanging="360"/>
+        <w:rPr/>
+      </w:pPr>
+      <w:r>
+        <w:rPr>
+          <w:rtl w:val="0"/>
+        </w:rPr>
+        <w:t xml:space="preserve">Paula continuing work on wireframes, finishing written assessment</w:t>
+      </w:r>
+      <w:r>
+        <w:rPr>
+          <w:rtl w:val="0"/>
+        </w:rPr>
+      </w:r>
+    </w:p>
+    <w:p>
+      <w:pPr>
+        <w:rPr/>
+      </w:pPr>
+      <w:r>
+        <w:rPr>
+          <w:rtl w:val="0"/>
+        </w:rPr>
+        <w:t xml:space="preserve">18.03.2021 - Scrum Master: Joel. Attendees = Michael, Joel</w:t>
       </w:r>
     </w:p>
     <w:p>
@@ -109,15 +294,18 @@
           <w:numId w:val="1"/>
         </w:numPr>
         <w:ind w:left="720" w:hanging="360"/>
-        <w:rPr>
-          <w:u w:val="none"/>
-        </w:rPr>
-      </w:pPr>
-      <w:r>
-        <w:rPr>
-          <w:rtl w:val="0"/>
-        </w:rPr>
-        <w:t xml:space="preserve">Paula caught up on project</w:t>
+        <w:rPr/>
+      </w:pPr>
+      <w:r>
+        <w:rPr>
+          <w:rtl w:val="0"/>
+        </w:rPr>
+        <w:t xml:space="preserve">Joel having issues with views.py on the project landing page. </w:t>
+      </w:r>
+      <w:r>
+        <w:rPr>
+          <w:rtl w:val="0"/>
+        </w:rPr>
       </w:r>
     </w:p>
     <w:p>
@@ -127,87 +315,18 @@
           <w:numId w:val="1"/>
         </w:numPr>
         <w:ind w:left="720" w:hanging="360"/>
-        <w:rPr>
-          <w:u w:val="none"/>
-        </w:rPr>
-      </w:pPr>
-      <w:r>
-        <w:rPr>
-          <w:rtl w:val="0"/>
-        </w:rPr>
-        <w:t xml:space="preserve">Paula assigned to do wireframes</w:t>
-      </w:r>
-    </w:p>
-    <w:p>
-      <w:pPr>
-        <w:numPr>
-          <w:ilvl w:val="0"/>
-          <w:numId w:val="1"/>
-        </w:numPr>
-        <w:ind w:left="720" w:hanging="360"/>
-        <w:rPr>
-          <w:u w:val="none"/>
-        </w:rPr>
-      </w:pPr>
-      <w:r>
-        <w:rPr>
-          <w:rtl w:val="0"/>
-        </w:rPr>
-        <w:t xml:space="preserve">Team will create gant chart of CPM chart</w:t>
-      </w:r>
-    </w:p>
-    <w:p>
-      <w:pPr>
-        <w:numPr>
-          <w:ilvl w:val="0"/>
-          <w:numId w:val="1"/>
-        </w:numPr>
-        <w:ind w:left="720" w:hanging="360"/>
-        <w:rPr>
-          <w:u w:val="none"/>
-        </w:rPr>
-      </w:pPr>
-      <w:r>
-        <w:rPr>
-          <w:rtl w:val="0"/>
-        </w:rPr>
-        <w:t xml:space="preserve">Michael: creating team contract, update Kanban with To-do’s</w:t>
-      </w:r>
-    </w:p>
-    <w:p>
-      <w:pPr>
-        <w:numPr>
-          <w:ilvl w:val="0"/>
-          <w:numId w:val="1"/>
-        </w:numPr>
-        <w:ind w:left="720" w:hanging="360"/>
-        <w:rPr>
-          <w:u w:val="none"/>
-        </w:rPr>
-      </w:pPr>
-      <w:r>
-        <w:rPr>
-          <w:rtl w:val="0"/>
-        </w:rPr>
-        <w:t xml:space="preserve">Joel: creating django project file and updating repository read-me for dev/virtual env procedures.</w:t>
-      </w:r>
-    </w:p>
-    <w:p>
-      <w:pPr>
-        <w:numPr>
-          <w:ilvl w:val="0"/>
-          <w:numId w:val="1"/>
-        </w:numPr>
-        <w:ind w:left="720" w:hanging="360"/>
-        <w:rPr>
-          <w:u w:val="none"/>
-        </w:rPr>
-      </w:pPr>
-      <w:r>
-        <w:rPr>
-          <w:rtl w:val="0"/>
-        </w:rPr>
-        <w:t xml:space="preserve">Paula: beginning work and research on wireframes.</w:t>
+        <w:rPr/>
+      </w:pPr>
+      <w:r>
+        <w:rPr>
+          <w:rtl w:val="0"/>
+        </w:rPr>
+        <w:t xml:space="preserve">Michael will go over project requirements with Subash tomorrow</w:t>
+      </w:r>
+      <w:r>
+        <w:rPr>
+          <w:rtl w:val="0"/>
+        </w:rPr>
       </w:r>
     </w:p>
     <w:sectPr>
@@ -441,11 +560,237 @@
       </w:rPr>
     </w:lvl>
   </w:abstractNum>
+  <w:abstractNum w:abstractNumId="3">
+    <w:lvl w:ilvl="0">
+      <w:start w:val="1"/>
+      <w:numFmt w:val="bullet"/>
+      <w:lvlText w:val="-"/>
+      <w:lvlJc w:val="left"/>
+      <w:pPr>
+        <w:ind w:left="720" w:hanging="360"/>
+      </w:pPr>
+      <w:rPr>
+        <w:u w:val="none"/>
+      </w:rPr>
+    </w:lvl>
+    <w:lvl w:ilvl="1">
+      <w:start w:val="1"/>
+      <w:numFmt w:val="bullet"/>
+      <w:lvlText w:val="-"/>
+      <w:lvlJc w:val="left"/>
+      <w:pPr>
+        <w:ind w:left="1440" w:hanging="360"/>
+      </w:pPr>
+      <w:rPr>
+        <w:u w:val="none"/>
+      </w:rPr>
+    </w:lvl>
+    <w:lvl w:ilvl="2">
+      <w:start w:val="1"/>
+      <w:numFmt w:val="bullet"/>
+      <w:lvlText w:val="-"/>
+      <w:lvlJc w:val="left"/>
+      <w:pPr>
+        <w:ind w:left="2160" w:hanging="360"/>
+      </w:pPr>
+      <w:rPr>
+        <w:u w:val="none"/>
+      </w:rPr>
+    </w:lvl>
+    <w:lvl w:ilvl="3">
+      <w:start w:val="1"/>
+      <w:numFmt w:val="bullet"/>
+      <w:lvlText w:val="-"/>
+      <w:lvlJc w:val="left"/>
+      <w:pPr>
+        <w:ind w:left="2880" w:hanging="360"/>
+      </w:pPr>
+      <w:rPr>
+        <w:u w:val="none"/>
+      </w:rPr>
+    </w:lvl>
+    <w:lvl w:ilvl="4">
+      <w:start w:val="1"/>
+      <w:numFmt w:val="bullet"/>
+      <w:lvlText w:val="-"/>
+      <w:lvlJc w:val="left"/>
+      <w:pPr>
+        <w:ind w:left="3600" w:hanging="360"/>
+      </w:pPr>
+      <w:rPr>
+        <w:u w:val="none"/>
+      </w:rPr>
+    </w:lvl>
+    <w:lvl w:ilvl="5">
+      <w:start w:val="1"/>
+      <w:numFmt w:val="bullet"/>
+      <w:lvlText w:val="-"/>
+      <w:lvlJc w:val="left"/>
+      <w:pPr>
+        <w:ind w:left="4320" w:hanging="360"/>
+      </w:pPr>
+      <w:rPr>
+        <w:u w:val="none"/>
+      </w:rPr>
+    </w:lvl>
+    <w:lvl w:ilvl="6">
+      <w:start w:val="1"/>
+      <w:numFmt w:val="bullet"/>
+      <w:lvlText w:val="-"/>
+      <w:lvlJc w:val="left"/>
+      <w:pPr>
+        <w:ind w:left="5040" w:hanging="360"/>
+      </w:pPr>
+      <w:rPr>
+        <w:u w:val="none"/>
+      </w:rPr>
+    </w:lvl>
+    <w:lvl w:ilvl="7">
+      <w:start w:val="1"/>
+      <w:numFmt w:val="bullet"/>
+      <w:lvlText w:val="-"/>
+      <w:lvlJc w:val="left"/>
+      <w:pPr>
+        <w:ind w:left="5760" w:hanging="360"/>
+      </w:pPr>
+      <w:rPr>
+        <w:u w:val="none"/>
+      </w:rPr>
+    </w:lvl>
+    <w:lvl w:ilvl="8">
+      <w:start w:val="1"/>
+      <w:numFmt w:val="bullet"/>
+      <w:lvlText w:val="-"/>
+      <w:lvlJc w:val="left"/>
+      <w:pPr>
+        <w:ind w:left="6480" w:hanging="360"/>
+      </w:pPr>
+      <w:rPr>
+        <w:u w:val="none"/>
+      </w:rPr>
+    </w:lvl>
+  </w:abstractNum>
+  <w:abstractNum w:abstractNumId="4">
+    <w:lvl w:ilvl="0">
+      <w:start w:val="1"/>
+      <w:numFmt w:val="bullet"/>
+      <w:lvlText w:val="-"/>
+      <w:lvlJc w:val="left"/>
+      <w:pPr>
+        <w:ind w:left="720" w:hanging="360"/>
+      </w:pPr>
+      <w:rPr>
+        <w:u w:val="none"/>
+      </w:rPr>
+    </w:lvl>
+    <w:lvl w:ilvl="1">
+      <w:start w:val="1"/>
+      <w:numFmt w:val="bullet"/>
+      <w:lvlText w:val="-"/>
+      <w:lvlJc w:val="left"/>
+      <w:pPr>
+        <w:ind w:left="1440" w:hanging="360"/>
+      </w:pPr>
+      <w:rPr>
+        <w:u w:val="none"/>
+      </w:rPr>
+    </w:lvl>
+    <w:lvl w:ilvl="2">
+      <w:start w:val="1"/>
+      <w:numFmt w:val="bullet"/>
+      <w:lvlText w:val="-"/>
+      <w:lvlJc w:val="left"/>
+      <w:pPr>
+        <w:ind w:left="2160" w:hanging="360"/>
+      </w:pPr>
+      <w:rPr>
+        <w:u w:val="none"/>
+      </w:rPr>
+    </w:lvl>
+    <w:lvl w:ilvl="3">
+      <w:start w:val="1"/>
+      <w:numFmt w:val="bullet"/>
+      <w:lvlText w:val="-"/>
+      <w:lvlJc w:val="left"/>
+      <w:pPr>
+        <w:ind w:left="2880" w:hanging="360"/>
+      </w:pPr>
+      <w:rPr>
+        <w:u w:val="none"/>
+      </w:rPr>
+    </w:lvl>
+    <w:lvl w:ilvl="4">
+      <w:start w:val="1"/>
+      <w:numFmt w:val="bullet"/>
+      <w:lvlText w:val="-"/>
+      <w:lvlJc w:val="left"/>
+      <w:pPr>
+        <w:ind w:left="3600" w:hanging="360"/>
+      </w:pPr>
+      <w:rPr>
+        <w:u w:val="none"/>
+      </w:rPr>
+    </w:lvl>
+    <w:lvl w:ilvl="5">
+      <w:start w:val="1"/>
+      <w:numFmt w:val="bullet"/>
+      <w:lvlText w:val="-"/>
+      <w:lvlJc w:val="left"/>
+      <w:pPr>
+        <w:ind w:left="4320" w:hanging="360"/>
+      </w:pPr>
+      <w:rPr>
+        <w:u w:val="none"/>
+      </w:rPr>
+    </w:lvl>
+    <w:lvl w:ilvl="6">
+      <w:start w:val="1"/>
+      <w:numFmt w:val="bullet"/>
+      <w:lvlText w:val="-"/>
+      <w:lvlJc w:val="left"/>
+      <w:pPr>
+        <w:ind w:left="5040" w:hanging="360"/>
+      </w:pPr>
+      <w:rPr>
+        <w:u w:val="none"/>
+      </w:rPr>
+    </w:lvl>
+    <w:lvl w:ilvl="7">
+      <w:start w:val="1"/>
+      <w:numFmt w:val="bullet"/>
+      <w:lvlText w:val="-"/>
+      <w:lvlJc w:val="left"/>
+      <w:pPr>
+        <w:ind w:left="5760" w:hanging="360"/>
+      </w:pPr>
+      <w:rPr>
+        <w:u w:val="none"/>
+      </w:rPr>
+    </w:lvl>
+    <w:lvl w:ilvl="8">
+      <w:start w:val="1"/>
+      <w:numFmt w:val="bullet"/>
+      <w:lvlText w:val="-"/>
+      <w:lvlJc w:val="left"/>
+      <w:pPr>
+        <w:ind w:left="6480" w:hanging="360"/>
+      </w:pPr>
+      <w:rPr>
+        <w:u w:val="none"/>
+      </w:rPr>
+    </w:lvl>
+  </w:abstractNum>
   <w:num w:numId="1">
     <w:abstractNumId w:val="1"/>
   </w:num>
   <w:num w:numId="2">
     <w:abstractNumId w:val="2"/>
+  </w:num>
+  <w:num w:numId="3">
+    <w:abstractNumId w:val="3"/>
+  </w:num>
+  <w:num w:numId="4">
+    <w:abstractNumId w:val="4"/>
   </w:num>
 </w:numbering>
 </file>

</xml_diff>